<commit_message>
More descriptions in Elements of Character.
</commit_message>
<xml_diff>
--- a/! Misc/Z Weapons TEMP.docx
+++ b/! Misc/Z Weapons TEMP.docx
@@ -1,6 +1,6 @@
 
 <file path=word/document.xml><?xml version="1.0" encoding="utf-8"?>
-<w:document xmlns:wpc="http://schemas.microsoft.com/office/word/2010/wordprocessingCanvas" xmlns:cx="http://schemas.microsoft.com/office/drawing/2014/chartex" xmlns:cx1="http://schemas.microsoft.com/office/drawing/2015/9/8/chartex" xmlns:cx2="http://schemas.microsoft.com/office/drawing/2015/10/21/chartex" xmlns:cx3="http://schemas.microsoft.com/office/drawing/2016/5/9/chartex" xmlns:cx4="http://schemas.microsoft.com/office/drawing/2016/5/10/chartex" xmlns:cx5="http://schemas.microsoft.com/office/drawing/2016/5/11/chartex" xmlns:cx6="http://schemas.microsoft.com/office/drawing/2016/5/12/chartex" xmlns:cx7="http://schemas.microsoft.com/office/drawing/2016/5/13/chartex" xmlns:cx8="http://schemas.microsoft.com/office/drawing/2016/5/14/chartex" xmlns:mc="http://schemas.openxmlformats.org/markup-compatibility/2006" xmlns:aink="http://schemas.microsoft.com/office/drawing/2016/ink" xmlns:am3d="http://schemas.microsoft.com/office/drawing/2017/model3d" xmlns:o="urn:schemas-microsoft-com:office:office" xmlns:r="http://schemas.openxmlformats.org/officeDocument/2006/relationships" xmlns:m="http://schemas.openxmlformats.org/officeDocument/2006/math" xmlns:v="urn:schemas-microsoft-com:vml" xmlns:wp14="http://schemas.microsoft.com/office/word/2010/wordprocessingDrawing" xmlns:wp="http://schemas.openxmlformats.org/drawingml/2006/wordprocessingDrawing" xmlns:w10="urn:schemas-microsoft-com:office:word" xmlns:w="http://schemas.openxmlformats.org/wordprocessingml/2006/main" xmlns:w14="http://schemas.microsoft.com/office/word/2010/wordml" xmlns:w15="http://schemas.microsoft.com/office/word/2012/wordml" xmlns:w16cid="http://schemas.microsoft.com/office/word/2016/wordml/cid" xmlns:w16se="http://schemas.microsoft.com/office/word/2015/wordml/symex" xmlns:wpg="http://schemas.microsoft.com/office/word/2010/wordprocessingGroup" xmlns:wpi="http://schemas.microsoft.com/office/word/2010/wordprocessingInk" xmlns:wne="http://schemas.microsoft.com/office/word/2006/wordml" xmlns:wps="http://schemas.microsoft.com/office/word/2010/wordprocessingShape" mc:Ignorable="w14 w15 w16se w16cid wp14">
+<w:document xmlns:wpc="http://schemas.microsoft.com/office/word/2010/wordprocessingCanvas" xmlns:cx="http://schemas.microsoft.com/office/drawing/2014/chartex" xmlns:cx1="http://schemas.microsoft.com/office/drawing/2015/9/8/chartex" xmlns:cx2="http://schemas.microsoft.com/office/drawing/2015/10/21/chartex" xmlns:cx3="http://schemas.microsoft.com/office/drawing/2016/5/9/chartex" xmlns:cx4="http://schemas.microsoft.com/office/drawing/2016/5/10/chartex" xmlns:cx5="http://schemas.microsoft.com/office/drawing/2016/5/11/chartex" xmlns:cx6="http://schemas.microsoft.com/office/drawing/2016/5/12/chartex" xmlns:cx7="http://schemas.microsoft.com/office/drawing/2016/5/13/chartex" xmlns:cx8="http://schemas.microsoft.com/office/drawing/2016/5/14/chartex" xmlns:mc="http://schemas.openxmlformats.org/markup-compatibility/2006" xmlns:aink="http://schemas.microsoft.com/office/drawing/2016/ink" xmlns:am3d="http://schemas.microsoft.com/office/drawing/2017/model3d" xmlns:o="urn:schemas-microsoft-com:office:office" xmlns:r="http://schemas.openxmlformats.org/officeDocument/2006/relationships" xmlns:m="http://schemas.openxmlformats.org/officeDocument/2006/math" xmlns:v="urn:schemas-microsoft-com:vml" xmlns:wp14="http://schemas.microsoft.com/office/word/2010/wordprocessingDrawing" xmlns:wp="http://schemas.openxmlformats.org/drawingml/2006/wordprocessingDrawing" xmlns:w10="urn:schemas-microsoft-com:office:word" xmlns:w="http://schemas.openxmlformats.org/wordprocessingml/2006/main" xmlns:w14="http://schemas.microsoft.com/office/word/2010/wordml" xmlns:w15="http://schemas.microsoft.com/office/word/2012/wordml" xmlns:w16cex="http://schemas.microsoft.com/office/word/2018/wordml/cex" xmlns:w16cid="http://schemas.microsoft.com/office/word/2016/wordml/cid" xmlns:w16="http://schemas.microsoft.com/office/word/2018/wordml" xmlns:w16se="http://schemas.microsoft.com/office/word/2015/wordml/symex" xmlns:wpg="http://schemas.microsoft.com/office/word/2010/wordprocessingGroup" xmlns:wpi="http://schemas.microsoft.com/office/word/2010/wordprocessingInk" xmlns:wne="http://schemas.microsoft.com/office/word/2006/wordml" xmlns:wps="http://schemas.microsoft.com/office/word/2010/wordprocessingShape" mc:Ignorable="w14 w15 w16se w16cid w16 w16cex wp14">
   <w:body>
     <w:p>
       <w:pPr>
@@ -664,7 +664,6 @@
                 <w:szCs w:val="20"/>
               </w:rPr>
             </w:pPr>
-            <w:proofErr w:type="spellStart"/>
             <w:r>
               <w:rPr>
                 <w:rFonts w:ascii="Book Antiqua" w:hAnsi="Book Antiqua"/>
@@ -673,7 +672,6 @@
               </w:rPr>
               <w:t>Shortsword</w:t>
             </w:r>
-            <w:proofErr w:type="spellEnd"/>
           </w:p>
         </w:tc>
         <w:tc>
@@ -964,7 +962,6 @@
                 <w:szCs w:val="20"/>
               </w:rPr>
             </w:pPr>
-            <w:proofErr w:type="spellStart"/>
             <w:r>
               <w:rPr>
                 <w:rFonts w:ascii="Book Antiqua" w:hAnsi="Book Antiqua"/>
@@ -981,7 +978,6 @@
               </w:rPr>
               <w:t>word</w:t>
             </w:r>
-            <w:proofErr w:type="spellEnd"/>
           </w:p>
         </w:tc>
         <w:tc>
@@ -1020,7 +1016,6 @@
                 <w:szCs w:val="20"/>
               </w:rPr>
             </w:pPr>
-            <w:proofErr w:type="spellStart"/>
             <w:r>
               <w:rPr>
                 <w:rFonts w:ascii="Book Antiqua" w:hAnsi="Book Antiqua"/>
@@ -1029,7 +1024,6 @@
               </w:rPr>
               <w:t>Battleaxe</w:t>
             </w:r>
-            <w:proofErr w:type="spellEnd"/>
           </w:p>
         </w:tc>
         <w:tc>
@@ -1797,7 +1791,6 @@
                 <w:szCs w:val="20"/>
               </w:rPr>
             </w:pPr>
-            <w:proofErr w:type="spellStart"/>
             <w:r>
               <w:rPr>
                 <w:rFonts w:ascii="Book Antiqua" w:hAnsi="Book Antiqua"/>
@@ -1806,7 +1799,6 @@
               </w:rPr>
               <w:t>Dadao</w:t>
             </w:r>
-            <w:proofErr w:type="spellEnd"/>
           </w:p>
         </w:tc>
         <w:tc>
@@ -1851,25 +1843,7 @@
                 <w:sz w:val="20"/>
                 <w:szCs w:val="20"/>
               </w:rPr>
-              <w:t>Katana (</w:t>
-            </w:r>
-            <w:proofErr w:type="spellStart"/>
-            <w:r>
-              <w:rPr>
-                <w:rFonts w:ascii="Book Antiqua" w:hAnsi="Book Antiqua"/>
-                <w:sz w:val="20"/>
-                <w:szCs w:val="20"/>
-              </w:rPr>
-              <w:t>Weeb</w:t>
-            </w:r>
-            <w:proofErr w:type="spellEnd"/>
-            <w:r>
-              <w:rPr>
-                <w:rFonts w:ascii="Book Antiqua" w:hAnsi="Book Antiqua"/>
-                <w:sz w:val="20"/>
-                <w:szCs w:val="20"/>
-              </w:rPr>
-              <w:t>!)</w:t>
+              <w:t>Katana (Weeb!)</w:t>
             </w:r>
           </w:p>
         </w:tc>
@@ -1993,7 +1967,6 @@
                 <w:szCs w:val="20"/>
               </w:rPr>
             </w:pPr>
-            <w:proofErr w:type="spellStart"/>
             <w:r>
               <w:rPr>
                 <w:rFonts w:ascii="Book Antiqua" w:hAnsi="Book Antiqua"/>
@@ -2002,7 +1975,6 @@
               </w:rPr>
               <w:t>Greataxe</w:t>
             </w:r>
-            <w:proofErr w:type="spellEnd"/>
           </w:p>
         </w:tc>
         <w:tc>
@@ -2041,41 +2013,13 @@
                 <w:szCs w:val="20"/>
               </w:rPr>
             </w:pPr>
-            <w:proofErr w:type="spellStart"/>
-            <w:r>
-              <w:rPr>
-                <w:rFonts w:ascii="Book Antiqua" w:hAnsi="Book Antiqua"/>
-                <w:sz w:val="20"/>
-                <w:szCs w:val="20"/>
-              </w:rPr>
-              <w:t>Montante</w:t>
-            </w:r>
-            <w:proofErr w:type="spellEnd"/>
-            <w:r>
-              <w:rPr>
-                <w:rFonts w:ascii="Book Antiqua" w:hAnsi="Book Antiqua"/>
-                <w:sz w:val="20"/>
-                <w:szCs w:val="20"/>
-              </w:rPr>
-              <w:t xml:space="preserve"> (</w:t>
-            </w:r>
-            <w:proofErr w:type="spellStart"/>
-            <w:r>
-              <w:rPr>
-                <w:rFonts w:ascii="Book Antiqua" w:hAnsi="Book Antiqua"/>
-                <w:sz w:val="20"/>
-                <w:szCs w:val="20"/>
-              </w:rPr>
-              <w:t>Greatsword</w:t>
-            </w:r>
-            <w:proofErr w:type="spellEnd"/>
-            <w:r>
-              <w:rPr>
-                <w:rFonts w:ascii="Book Antiqua" w:hAnsi="Book Antiqua"/>
-                <w:sz w:val="20"/>
-                <w:szCs w:val="20"/>
-              </w:rPr>
-              <w:t>)</w:t>
+            <w:r>
+              <w:rPr>
+                <w:rFonts w:ascii="Book Antiqua" w:hAnsi="Book Antiqua"/>
+                <w:sz w:val="20"/>
+                <w:szCs w:val="20"/>
+              </w:rPr>
+              <w:t>Montante (Greatsword)</w:t>
             </w:r>
           </w:p>
         </w:tc>
@@ -2115,7 +2059,6 @@
                 <w:szCs w:val="20"/>
               </w:rPr>
             </w:pPr>
-            <w:proofErr w:type="spellStart"/>
             <w:r>
               <w:rPr>
                 <w:rFonts w:ascii="Book Antiqua" w:hAnsi="Book Antiqua"/>
@@ -2124,7 +2067,6 @@
               </w:rPr>
               <w:t>Greathammer</w:t>
             </w:r>
-            <w:proofErr w:type="spellEnd"/>
           </w:p>
         </w:tc>
         <w:tc>
@@ -2385,7 +2327,6 @@
                 <w:szCs w:val="20"/>
               </w:rPr>
             </w:pPr>
-            <w:bookmarkStart w:id="1" w:name="_GoBack" w:colFirst="0" w:colLast="1"/>
             <w:r>
               <w:rPr>
                 <w:rFonts w:ascii="Book Antiqua" w:hAnsi="Book Antiqua"/>
@@ -2612,7 +2553,6 @@
           </w:p>
         </w:tc>
       </w:tr>
-      <w:bookmarkEnd w:id="1"/>
     </w:tbl>
     <w:p>
       <w:pPr>
@@ -2670,21 +2610,7 @@
         <w:rPr>
           <w:rFonts w:ascii="Book Antiqua" w:hAnsi="Book Antiqua"/>
         </w:rPr>
-        <w:t xml:space="preserve">Projectile weapons are sorted according to size, same as close combat weapons, but unlike those, Might Requirements of projectile weapons </w:t>
-      </w:r>
-      <w:proofErr w:type="gramStart"/>
-      <w:r>
-        <w:rPr>
-          <w:rFonts w:ascii="Book Antiqua" w:hAnsi="Book Antiqua"/>
-        </w:rPr>
-        <w:t>are</w:t>
-      </w:r>
-      <w:proofErr w:type="gramEnd"/>
-      <w:r>
-        <w:rPr>
-          <w:rFonts w:ascii="Book Antiqua" w:hAnsi="Book Antiqua"/>
-        </w:rPr>
-        <w:t xml:space="preserve"> independent of their size.</w:t>
+        <w:t>Projectile weapons are sorted according to size, same as close combat weapons, but unlike those, Might Requirements of projectile weapons are independent of their size.</w:t>
       </w:r>
     </w:p>
     <w:tbl>
@@ -3447,7 +3373,7 @@
                 <w:sz w:val="20"/>
                 <w:szCs w:val="20"/>
               </w:rPr>
-              <w:t>Bow, Light</w:t>
+              <w:t>Bow</w:t>
             </w:r>
           </w:p>
         </w:tc>
@@ -4032,23 +3958,13 @@
                 <w:szCs w:val="20"/>
               </w:rPr>
             </w:pPr>
-            <w:proofErr w:type="spellStart"/>
-            <w:r>
-              <w:rPr>
-                <w:rFonts w:ascii="Book Antiqua" w:hAnsi="Book Antiqua"/>
-                <w:sz w:val="20"/>
-                <w:szCs w:val="20"/>
-              </w:rPr>
-              <w:t>Mig</w:t>
-            </w:r>
-            <w:proofErr w:type="spellEnd"/>
-            <w:r>
-              <w:rPr>
-                <w:rFonts w:ascii="Book Antiqua" w:hAnsi="Book Antiqua"/>
-                <w:sz w:val="20"/>
-                <w:szCs w:val="20"/>
-              </w:rPr>
-              <w:t>. Req.</w:t>
+            <w:r>
+              <w:rPr>
+                <w:rFonts w:ascii="Book Antiqua" w:hAnsi="Book Antiqua"/>
+                <w:sz w:val="20"/>
+                <w:szCs w:val="20"/>
+              </w:rPr>
+              <w:t>Mig. Req.</w:t>
             </w:r>
           </w:p>
         </w:tc>
@@ -4500,57 +4416,7 @@
           <w:sz w:val="20"/>
           <w:szCs w:val="20"/>
         </w:rPr>
-        <w:t xml:space="preserve">When attacking with a bow, </w:t>
-      </w:r>
-      <w:r>
-        <w:rPr>
-          <w:rFonts w:ascii="Book Antiqua" w:hAnsi="Book Antiqua"/>
-          <w:sz w:val="20"/>
-          <w:szCs w:val="20"/>
-        </w:rPr>
-        <w:t xml:space="preserve">if you fulfill </w:t>
-      </w:r>
-      <w:r>
-        <w:rPr>
-          <w:rFonts w:ascii="Book Antiqua" w:hAnsi="Book Antiqua"/>
-          <w:sz w:val="20"/>
-          <w:szCs w:val="20"/>
-        </w:rPr>
-        <w:t>its</w:t>
-      </w:r>
-      <w:r>
-        <w:rPr>
-          <w:rFonts w:ascii="Book Antiqua" w:hAnsi="Book Antiqua"/>
-          <w:sz w:val="20"/>
-          <w:szCs w:val="20"/>
-        </w:rPr>
-        <w:t xml:space="preserve"> Might Requirement</w:t>
-      </w:r>
-      <w:r>
-        <w:rPr>
-          <w:rFonts w:ascii="Book Antiqua" w:hAnsi="Book Antiqua"/>
-          <w:sz w:val="20"/>
-          <w:szCs w:val="20"/>
-        </w:rPr>
-        <w:t xml:space="preserve">, add </w:t>
-      </w:r>
-      <w:proofErr w:type="spellStart"/>
-      <w:r>
-        <w:rPr>
-          <w:rFonts w:ascii="Book Antiqua" w:hAnsi="Book Antiqua"/>
-          <w:sz w:val="20"/>
-          <w:szCs w:val="20"/>
-        </w:rPr>
-        <w:t>your</w:t>
-      </w:r>
-      <w:proofErr w:type="spellEnd"/>
-      <w:r>
-        <w:rPr>
-          <w:rFonts w:ascii="Book Antiqua" w:hAnsi="Book Antiqua"/>
-          <w:sz w:val="20"/>
-          <w:szCs w:val="20"/>
-        </w:rPr>
-        <w:t xml:space="preserve"> Might modifier to the attack’s Base Damage value, up to the weapon’s Maximum Base Damage.</w:t>
+        <w:t>When attacking with a bow, if you fulfill its Might Requirement, add your Might modifier to the attack’s Base Damage value, up to the weapon’s Maximum Base Damage.</w:t>
       </w:r>
     </w:p>
     <w:p>
@@ -5248,25 +5114,7 @@
                 <w:sz w:val="20"/>
                 <w:szCs w:val="20"/>
               </w:rPr>
-              <w:t xml:space="preserve">, </w:t>
-            </w:r>
-            <w:proofErr w:type="spellStart"/>
-            <w:r>
-              <w:rPr>
-                <w:rFonts w:ascii="Book Antiqua" w:hAnsi="Book Antiqua"/>
-                <w:sz w:val="20"/>
-                <w:szCs w:val="20"/>
-              </w:rPr>
-              <w:t>Spc</w:t>
-            </w:r>
-            <w:proofErr w:type="spellEnd"/>
-            <w:r>
-              <w:rPr>
-                <w:rFonts w:ascii="Book Antiqua" w:hAnsi="Book Antiqua"/>
-                <w:sz w:val="20"/>
-                <w:szCs w:val="20"/>
-              </w:rPr>
-              <w:t>.</w:t>
+              <w:t>, Spc.</w:t>
             </w:r>
           </w:p>
         </w:tc>
@@ -5926,7 +5774,7 @@
 </file>
 
 <file path=word/numbering.xml><?xml version="1.0" encoding="utf-8"?>
-<w:numbering xmlns:wpc="http://schemas.microsoft.com/office/word/2010/wordprocessingCanvas" xmlns:cx="http://schemas.microsoft.com/office/drawing/2014/chartex" xmlns:cx1="http://schemas.microsoft.com/office/drawing/2015/9/8/chartex" xmlns:cx2="http://schemas.microsoft.com/office/drawing/2015/10/21/chartex" xmlns:cx3="http://schemas.microsoft.com/office/drawing/2016/5/9/chartex" xmlns:cx4="http://schemas.microsoft.com/office/drawing/2016/5/10/chartex" xmlns:cx5="http://schemas.microsoft.com/office/drawing/2016/5/11/chartex" xmlns:cx6="http://schemas.microsoft.com/office/drawing/2016/5/12/chartex" xmlns:cx7="http://schemas.microsoft.com/office/drawing/2016/5/13/chartex" xmlns:cx8="http://schemas.microsoft.com/office/drawing/2016/5/14/chartex" xmlns:mc="http://schemas.openxmlformats.org/markup-compatibility/2006" xmlns:aink="http://schemas.microsoft.com/office/drawing/2016/ink" xmlns:am3d="http://schemas.microsoft.com/office/drawing/2017/model3d" xmlns:o="urn:schemas-microsoft-com:office:office" xmlns:r="http://schemas.openxmlformats.org/officeDocument/2006/relationships" xmlns:m="http://schemas.openxmlformats.org/officeDocument/2006/math" xmlns:v="urn:schemas-microsoft-com:vml" xmlns:wp14="http://schemas.microsoft.com/office/word/2010/wordprocessingDrawing" xmlns:wp="http://schemas.openxmlformats.org/drawingml/2006/wordprocessingDrawing" xmlns:w10="urn:schemas-microsoft-com:office:word" xmlns:w="http://schemas.openxmlformats.org/wordprocessingml/2006/main" xmlns:w14="http://schemas.microsoft.com/office/word/2010/wordml" xmlns:w15="http://schemas.microsoft.com/office/word/2012/wordml" xmlns:w16cid="http://schemas.microsoft.com/office/word/2016/wordml/cid" xmlns:w16se="http://schemas.microsoft.com/office/word/2015/wordml/symex" xmlns:wpg="http://schemas.microsoft.com/office/word/2010/wordprocessingGroup" xmlns:wpi="http://schemas.microsoft.com/office/word/2010/wordprocessingInk" xmlns:wne="http://schemas.microsoft.com/office/word/2006/wordml" xmlns:wps="http://schemas.microsoft.com/office/word/2010/wordprocessingShape" mc:Ignorable="w14 w15 w16se w16cid wp14">
+<w:numbering xmlns:wpc="http://schemas.microsoft.com/office/word/2010/wordprocessingCanvas" xmlns:cx="http://schemas.microsoft.com/office/drawing/2014/chartex" xmlns:cx1="http://schemas.microsoft.com/office/drawing/2015/9/8/chartex" xmlns:cx2="http://schemas.microsoft.com/office/drawing/2015/10/21/chartex" xmlns:cx3="http://schemas.microsoft.com/office/drawing/2016/5/9/chartex" xmlns:cx4="http://schemas.microsoft.com/office/drawing/2016/5/10/chartex" xmlns:cx5="http://schemas.microsoft.com/office/drawing/2016/5/11/chartex" xmlns:cx6="http://schemas.microsoft.com/office/drawing/2016/5/12/chartex" xmlns:cx7="http://schemas.microsoft.com/office/drawing/2016/5/13/chartex" xmlns:cx8="http://schemas.microsoft.com/office/drawing/2016/5/14/chartex" xmlns:mc="http://schemas.openxmlformats.org/markup-compatibility/2006" xmlns:aink="http://schemas.microsoft.com/office/drawing/2016/ink" xmlns:am3d="http://schemas.microsoft.com/office/drawing/2017/model3d" xmlns:o="urn:schemas-microsoft-com:office:office" xmlns:r="http://schemas.openxmlformats.org/officeDocument/2006/relationships" xmlns:m="http://schemas.openxmlformats.org/officeDocument/2006/math" xmlns:v="urn:schemas-microsoft-com:vml" xmlns:wp14="http://schemas.microsoft.com/office/word/2010/wordprocessingDrawing" xmlns:wp="http://schemas.openxmlformats.org/drawingml/2006/wordprocessingDrawing" xmlns:w10="urn:schemas-microsoft-com:office:word" xmlns:w="http://schemas.openxmlformats.org/wordprocessingml/2006/main" xmlns:w14="http://schemas.microsoft.com/office/word/2010/wordml" xmlns:w15="http://schemas.microsoft.com/office/word/2012/wordml" xmlns:w16cex="http://schemas.microsoft.com/office/word/2018/wordml/cex" xmlns:w16cid="http://schemas.microsoft.com/office/word/2016/wordml/cid" xmlns:w16="http://schemas.microsoft.com/office/word/2018/wordml" xmlns:w16se="http://schemas.microsoft.com/office/word/2015/wordml/symex" xmlns:wpg="http://schemas.microsoft.com/office/word/2010/wordprocessingGroup" xmlns:wpi="http://schemas.microsoft.com/office/word/2010/wordprocessingInk" xmlns:wne="http://schemas.microsoft.com/office/word/2006/wordml" xmlns:wps="http://schemas.microsoft.com/office/word/2010/wordprocessingShape" mc:Ignorable="w14 w15 w16se w16cid w16 w16cex wp14">
   <w:abstractNum w:abstractNumId="0" w15:restartNumberingAfterBreak="0">
     <w:nsid w:val="4B37419F"/>
     <w:multiLevelType w:val="hybridMultilevel"/>
@@ -6047,7 +5895,7 @@
 </file>
 
 <file path=word/styles.xml><?xml version="1.0" encoding="utf-8"?>
-<w:styles xmlns:mc="http://schemas.openxmlformats.org/markup-compatibility/2006" xmlns:r="http://schemas.openxmlformats.org/officeDocument/2006/relationships" xmlns:w="http://schemas.openxmlformats.org/wordprocessingml/2006/main" xmlns:w14="http://schemas.microsoft.com/office/word/2010/wordml" xmlns:w15="http://schemas.microsoft.com/office/word/2012/wordml" xmlns:w16cid="http://schemas.microsoft.com/office/word/2016/wordml/cid" xmlns:w16se="http://schemas.microsoft.com/office/word/2015/wordml/symex" mc:Ignorable="w14 w15 w16se w16cid">
+<w:styles xmlns:mc="http://schemas.openxmlformats.org/markup-compatibility/2006" xmlns:r="http://schemas.openxmlformats.org/officeDocument/2006/relationships" xmlns:w="http://schemas.openxmlformats.org/wordprocessingml/2006/main" xmlns:w14="http://schemas.microsoft.com/office/word/2010/wordml" xmlns:w15="http://schemas.microsoft.com/office/word/2012/wordml" xmlns:w16cex="http://schemas.microsoft.com/office/word/2018/wordml/cex" xmlns:w16cid="http://schemas.microsoft.com/office/word/2016/wordml/cid" xmlns:w16="http://schemas.microsoft.com/office/word/2018/wordml" xmlns:w16se="http://schemas.microsoft.com/office/word/2015/wordml/symex" mc:Ignorable="w14 w15 w16se w16cid w16 w16cex">
   <w:docDefaults>
     <w:rPrDefault>
       <w:rPr>
@@ -6063,7 +5911,7 @@
       </w:pPr>
     </w:pPrDefault>
   </w:docDefaults>
-  <w:latentStyles w:defLockedState="0" w:defUIPriority="99" w:defSemiHidden="0" w:defUnhideWhenUsed="0" w:defQFormat="0" w:count="377">
+  <w:latentStyles w:defLockedState="0" w:defUIPriority="99" w:defSemiHidden="0" w:defUnhideWhenUsed="0" w:defQFormat="0" w:count="376">
     <w:lsdException w:name="Normal" w:uiPriority="0" w:qFormat="1"/>
     <w:lsdException w:name="heading 1" w:uiPriority="9" w:qFormat="1"/>
     <w:lsdException w:name="heading 2" w:semiHidden="1" w:uiPriority="9" w:unhideWhenUsed="1" w:qFormat="1"/>
@@ -6440,7 +6288,6 @@
     <w:lsdException w:name="Hashtag" w:semiHidden="1" w:unhideWhenUsed="1"/>
     <w:lsdException w:name="Unresolved Mention" w:semiHidden="1" w:unhideWhenUsed="1"/>
     <w:lsdException w:name="Smart Link" w:semiHidden="1" w:unhideWhenUsed="1"/>
-    <w:lsdException w:name="Smart Link Error" w:semiHidden="1" w:unhideWhenUsed="1"/>
   </w:latentStyles>
   <w:style w:type="paragraph" w:default="1" w:styleId="Normal">
     <w:name w:val="Normal"/>

</xml_diff>